<commit_message>
included references to json in srs
</commit_message>
<xml_diff>
--- a/docs/Getana_Deliverable_2_SRS.docx
+++ b/docs/Getana_Deliverable_2_SRS.docx
@@ -133,7 +133,7 @@
           <w:docPartGallery w:val="Table of Contents"/>
           <w:docPartUnique w:val="true"/>
         </w:docPartObj>
-        <w:id w:val="1086929322"/>
+        <w:id w:val="613136701"/>
       </w:sdtPr>
       <w:sdtContent>
         <w:p>
@@ -1985,10 +1985,7 @@
         <w:spacing w:lineRule="auto" w:line="240" w:before="0" w:after="0"/>
         <w:ind w:left="1440" w:right="0" w:hanging="360"/>
         <w:contextualSpacing/>
-        <w:rPr>
-          <w:rFonts w:ascii="Times New Roman" w:hAnsi="Times New Roman" w:eastAsia="Times New Roman" w:cs="Times New Roman"/>
-          <w:color w:val="000000"/>
-        </w:rPr>
+        <w:rPr/>
       </w:pPr>
       <w:r>
         <w:rPr>
@@ -2054,10 +2051,7 @@
         <w:spacing w:lineRule="auto" w:line="240" w:before="0" w:after="0"/>
         <w:ind w:left="1440" w:right="0" w:hanging="360"/>
         <w:contextualSpacing/>
-        <w:rPr>
-          <w:rFonts w:ascii="Times New Roman" w:hAnsi="Times New Roman" w:eastAsia="Times New Roman" w:cs="Times New Roman"/>
-          <w:color w:val="000000"/>
-        </w:rPr>
+        <w:rPr/>
       </w:pPr>
       <w:r>
         <w:rPr>
@@ -2065,6 +2059,26 @@
           <w:color w:val="000000"/>
         </w:rPr>
         <w:t>HTTPS - HTTP over TLS</w:t>
+      </w:r>
+    </w:p>
+    <w:p>
+      <w:pPr>
+        <w:pStyle w:val="Normal"/>
+        <w:numPr>
+          <w:ilvl w:val="0"/>
+          <w:numId w:val="9"/>
+        </w:numPr>
+        <w:spacing w:lineRule="auto" w:line="240" w:before="0" w:after="0"/>
+        <w:ind w:left="1440" w:right="0" w:hanging="360"/>
+        <w:contextualSpacing/>
+        <w:rPr/>
+      </w:pPr>
+      <w:r>
+        <w:rPr>
+          <w:rFonts w:eastAsia="Times New Roman" w:cs="Times New Roman" w:ascii="Times New Roman" w:hAnsi="Times New Roman"/>
+          <w:color w:val="000000"/>
+        </w:rPr>
+        <w:t>JSON - JavaScript Object Notation</w:t>
       </w:r>
     </w:p>
     <w:p>
@@ -3390,10 +3404,7 @@
         <w:spacing w:lineRule="auto" w:line="240" w:before="0" w:after="0"/>
         <w:ind w:left="2160" w:right="0" w:hanging="360"/>
         <w:contextualSpacing/>
-        <w:rPr>
-          <w:rFonts w:ascii="Times New Roman" w:hAnsi="Times New Roman" w:eastAsia="Times New Roman" w:cs="Times New Roman"/>
-          <w:color w:val="000000"/>
-        </w:rPr>
+        <w:rPr/>
       </w:pPr>
       <w:r>
         <w:rPr>
@@ -3401,6 +3412,26 @@
           <w:color w:val="000000"/>
         </w:rPr>
         <w:t>CSV</w:t>
+      </w:r>
+    </w:p>
+    <w:p>
+      <w:pPr>
+        <w:pStyle w:val="Normal"/>
+        <w:numPr>
+          <w:ilvl w:val="0"/>
+          <w:numId w:val="11"/>
+        </w:numPr>
+        <w:spacing w:lineRule="auto" w:line="240" w:before="0" w:after="0"/>
+        <w:ind w:left="2160" w:right="0" w:hanging="360"/>
+        <w:contextualSpacing/>
+        <w:rPr/>
+      </w:pPr>
+      <w:r>
+        <w:rPr>
+          <w:rFonts w:eastAsia="Times New Roman" w:cs="Times New Roman" w:ascii="Times New Roman" w:hAnsi="Times New Roman"/>
+          <w:color w:val="000000"/>
+        </w:rPr>
+        <w:t>JSON</w:t>
       </w:r>
     </w:p>
     <w:p>
@@ -4990,10 +5021,7 @@
         <w:pStyle w:val="Normal"/>
         <w:spacing w:lineRule="auto" w:line="240" w:before="0" w:after="0"/>
         <w:ind w:left="1440" w:right="0" w:hanging="0"/>
-        <w:rPr>
-          <w:rFonts w:ascii="Times New Roman" w:hAnsi="Times New Roman" w:eastAsia="Times New Roman" w:cs="Times New Roman"/>
-          <w:color w:val="000000"/>
-        </w:rPr>
+        <w:rPr/>
       </w:pPr>
       <w:r>
         <w:rPr>
@@ -5001,6 +5029,21 @@
           <w:color w:val="000000"/>
         </w:rPr>
         <w:t>2.3.1 The software shall have a save button appear on the screen once the user has entered in the course name, building name and the time.</w:t>
+      </w:r>
+    </w:p>
+    <w:p>
+      <w:pPr>
+        <w:pStyle w:val="Normal"/>
+        <w:spacing w:lineRule="auto" w:line="240" w:before="0" w:after="0"/>
+        <w:ind w:left="1440" w:right="0" w:hanging="0"/>
+        <w:rPr/>
+      </w:pPr>
+      <w:r>
+        <w:rPr>
+          <w:rFonts w:eastAsia="Times New Roman" w:cs="Times New Roman" w:ascii="Times New Roman" w:hAnsi="Times New Roman"/>
+          <w:color w:val="000000"/>
+        </w:rPr>
+        <w:t>2.3.2 The software shall store schedules to the mobile device’s storage in JSON format.</w:t>
       </w:r>
     </w:p>
     <w:p>
@@ -5399,6 +5442,21 @@
           <w:color w:val="000000"/>
         </w:rPr>
         <w:t>for the same day.</w:t>
+      </w:r>
+    </w:p>
+    <w:p>
+      <w:pPr>
+        <w:pStyle w:val="Normal"/>
+        <w:spacing w:lineRule="auto" w:line="240" w:before="0" w:after="0"/>
+        <w:ind w:left="1440" w:right="0" w:hanging="0"/>
+        <w:rPr/>
+      </w:pPr>
+      <w:r>
+        <w:rPr>
+          <w:rFonts w:eastAsia="Times New Roman" w:cs="Times New Roman" w:ascii="Times New Roman" w:hAnsi="Times New Roman"/>
+          <w:color w:val="000000"/>
+        </w:rPr>
+        <w:t>3.3.2 The software shall store schedules to the mobile device’s storage in JSON format.</w:t>
       </w:r>
     </w:p>
     <w:p>
@@ -10797,17 +10855,56 @@
         <w:pStyle w:val="Normal"/>
         <w:spacing w:lineRule="auto" w:line="240" w:before="0" w:after="0"/>
         <w:ind w:left="1440" w:right="0" w:hanging="0"/>
-        <w:rPr>
-          <w:rFonts w:ascii="Times New Roman" w:hAnsi="Times New Roman" w:eastAsia="Times New Roman" w:cs="Times New Roman"/>
-          <w:color w:val="000000"/>
-        </w:rPr>
-      </w:pPr>
-      <w:r>
-        <w:rPr>
-          <w:rFonts w:eastAsia="Times New Roman" w:cs="Times New Roman" w:ascii="Times New Roman" w:hAnsi="Times New Roman"/>
-          <w:color w:val="000000"/>
-        </w:rPr>
-        <w:t>20.1.1 System should be able to generate excel and CSV file base on the schedule.</w:t>
+        <w:rPr/>
+      </w:pPr>
+      <w:r>
+        <w:rPr>
+          <w:rFonts w:eastAsia="Times New Roman" w:cs="Times New Roman" w:ascii="Times New Roman" w:hAnsi="Times New Roman"/>
+          <w:color w:val="000000"/>
+        </w:rPr>
+        <w:t xml:space="preserve">20.1.1 System should be able to generate </w:t>
+      </w:r>
+      <w:r>
+        <w:rPr>
+          <w:rFonts w:eastAsia="Times New Roman" w:cs="Times New Roman" w:ascii="Times New Roman" w:hAnsi="Times New Roman"/>
+          <w:color w:val="000000"/>
+        </w:rPr>
+        <w:t>E</w:t>
+      </w:r>
+      <w:r>
+        <w:rPr>
+          <w:rFonts w:eastAsia="Times New Roman" w:cs="Times New Roman" w:ascii="Times New Roman" w:hAnsi="Times New Roman"/>
+          <w:color w:val="000000"/>
+        </w:rPr>
+        <w:t>xcel and CSV file</w:t>
+      </w:r>
+      <w:r>
+        <w:rPr>
+          <w:rFonts w:eastAsia="Times New Roman" w:cs="Times New Roman" w:ascii="Times New Roman" w:hAnsi="Times New Roman"/>
+          <w:color w:val="000000"/>
+        </w:rPr>
+        <w:t>s</w:t>
+      </w:r>
+      <w:r>
+        <w:rPr>
+          <w:rFonts w:eastAsia="Times New Roman" w:cs="Times New Roman" w:ascii="Times New Roman" w:hAnsi="Times New Roman"/>
+          <w:color w:val="000000"/>
+        </w:rPr>
+        <w:t xml:space="preserve"> base</w:t>
+      </w:r>
+      <w:r>
+        <w:rPr>
+          <w:rFonts w:eastAsia="Times New Roman" w:cs="Times New Roman" w:ascii="Times New Roman" w:hAnsi="Times New Roman"/>
+          <w:color w:val="000000"/>
+        </w:rPr>
+        <w:t>d</w:t>
+      </w:r>
+      <w:r>
+        <w:rPr>
+          <w:rFonts w:eastAsia="Times New Roman" w:cs="Times New Roman" w:ascii="Times New Roman" w:hAnsi="Times New Roman"/>
+          <w:color w:val="000000"/>
+        </w:rPr>
+        <w:t xml:space="preserve"> on the schedule.</w:t>
       </w:r>
     </w:p>
     <w:p>
@@ -17341,7 +17438,21 @@
           <w:rFonts w:eastAsia="Times New Roman" w:cs="Times New Roman" w:ascii="Times New Roman" w:hAnsi="Times New Roman"/>
           <w:color w:val="000000"/>
         </w:rPr>
-        <w:t>The app will send schedule via email in two formats: excel and CSV.</w:t>
+        <w:t xml:space="preserve">The app will send schedule via email in two formats: </w:t>
+      </w:r>
+      <w:r>
+        <w:rPr>
+          <w:rFonts w:eastAsia="Times New Roman" w:cs="Times New Roman" w:ascii="Times New Roman" w:hAnsi="Times New Roman"/>
+          <w:color w:val="000000"/>
+        </w:rPr>
+        <w:t>E</w:t>
+      </w:r>
+      <w:r>
+        <w:rPr>
+          <w:rFonts w:eastAsia="Times New Roman" w:cs="Times New Roman" w:ascii="Times New Roman" w:hAnsi="Times New Roman"/>
+          <w:color w:val="000000"/>
+        </w:rPr>
+        <w:t>xcel and CSV.</w:t>
       </w:r>
     </w:p>
     <w:p>
@@ -18231,7 +18342,7 @@
         <w:docPartGallery w:val="Page Numbers (Top of Page)"/>
         <w:docPartUnique w:val="true"/>
       </w:docPartObj>
-      <w:id w:val="793677334"/>
+      <w:id w:val="454082862"/>
     </w:sdtPr>
     <w:sdtContent>
       <w:p>

</xml_diff>